<commit_message>
modified analyses; added new files from Chpt. 2 rough
</commit_message>
<xml_diff>
--- a/Chpt.2/Rough_Chpt.2.docx
+++ b/Chpt.2/Rough_Chpt.2.docx
@@ -248,7 +248,15 @@
           <w:sz w:val="20"/>
           <w:szCs w:val="20"/>
         </w:rPr>
-        <w:t>of both ranges</w:t>
+        <w:t xml:space="preserve">of </w:t>
+      </w:r>
+      <w:commentRangeStart w:id="0"/>
+      <w:r>
+        <w:rPr>
+          <w:sz w:val="20"/>
+          <w:szCs w:val="20"/>
+        </w:rPr>
+        <w:t>both ranges</w:t>
       </w:r>
       <w:r>
         <w:rPr>
@@ -263,6 +271,13 @@
           <w:szCs w:val="20"/>
         </w:rPr>
         <w:t>.</w:t>
+      </w:r>
+      <w:commentRangeEnd w:id="0"/>
+      <w:r>
+        <w:rPr>
+          <w:rStyle w:val="CommentReference"/>
+        </w:rPr>
+        <w:commentReference w:id="0"/>
       </w:r>
     </w:p>
     <w:p>
@@ -338,28 +353,172 @@
           <w:sz w:val="20"/>
           <w:szCs w:val="20"/>
         </w:rPr>
-        <w:t>-Gibson complex in PM burned</w:t>
-      </w:r>
-      <w:r>
-        <w:rPr>
-          <w:sz w:val="20"/>
-          <w:szCs w:val="20"/>
-        </w:rPr>
-        <w:t xml:space="preserve"> . In SCM, two fires—</w:t>
-      </w:r>
-      <w:r>
-        <w:rPr>
-          <w:sz w:val="20"/>
-          <w:szCs w:val="20"/>
-        </w:rPr>
-        <w:t>the 2002 Bullock fire</w:t>
-      </w:r>
-      <w:r>
-        <w:rPr>
-          <w:sz w:val="20"/>
-          <w:szCs w:val="20"/>
-        </w:rPr>
-        <w:t xml:space="preserve"> and </w:t>
+        <w:t xml:space="preserve">-Gibson complex in </w:t>
+      </w:r>
+      <w:r>
+        <w:rPr>
+          <w:sz w:val="20"/>
+          <w:szCs w:val="20"/>
+        </w:rPr>
+        <w:t xml:space="preserve">the </w:t>
+      </w:r>
+      <w:r>
+        <w:rPr>
+          <w:sz w:val="20"/>
+          <w:szCs w:val="20"/>
+        </w:rPr>
+        <w:t>PM burned</w:t>
+      </w:r>
+      <w:r>
+        <w:rPr>
+          <w:sz w:val="20"/>
+          <w:szCs w:val="20"/>
+        </w:rPr>
+        <w:t xml:space="preserve"> both the northern and s</w:t>
+      </w:r>
+      <w:r>
+        <w:rPr>
+          <w:sz w:val="20"/>
+          <w:szCs w:val="20"/>
+        </w:rPr>
+        <w:t xml:space="preserve">outhern portion of the </w:t>
+      </w:r>
+      <w:r>
+        <w:rPr>
+          <w:sz w:val="20"/>
+          <w:szCs w:val="20"/>
+        </w:rPr>
+        <w:t>range</w:t>
+      </w:r>
+      <w:r>
+        <w:rPr>
+          <w:sz w:val="20"/>
+          <w:szCs w:val="20"/>
+        </w:rPr>
+        <w:t xml:space="preserve"> </w:t>
+      </w:r>
+      <w:r>
+        <w:rPr>
+          <w:sz w:val="20"/>
+          <w:szCs w:val="20"/>
+        </w:rPr>
+        <w:t>affecting</w:t>
+      </w:r>
+      <w:r>
+        <w:rPr>
+          <w:sz w:val="20"/>
+          <w:szCs w:val="20"/>
+        </w:rPr>
+        <w:t xml:space="preserve"> a total of 120.29 km</w:t>
+      </w:r>
+      <w:r>
+        <w:rPr>
+          <w:sz w:val="20"/>
+          <w:szCs w:val="20"/>
+          <w:vertAlign w:val="superscript"/>
+        </w:rPr>
+        <w:t>2</w:t>
+      </w:r>
+      <w:r>
+        <w:rPr>
+          <w:sz w:val="20"/>
+          <w:szCs w:val="20"/>
+        </w:rPr>
+        <w:t xml:space="preserve"> (USDA Forest Service, 2013)</w:t>
+      </w:r>
+      <w:r>
+        <w:rPr>
+          <w:sz w:val="20"/>
+          <w:szCs w:val="20"/>
+        </w:rPr>
+        <w:t xml:space="preserve">. </w:t>
+      </w:r>
+      <w:r>
+        <w:rPr>
+          <w:sz w:val="20"/>
+          <w:szCs w:val="20"/>
+        </w:rPr>
+        <w:t>In 1996</w:t>
+      </w:r>
+      <w:r>
+        <w:rPr>
+          <w:sz w:val="20"/>
+          <w:szCs w:val="20"/>
+        </w:rPr>
+        <w:t>, the Clark peak fire burned 26 km</w:t>
+      </w:r>
+      <w:r>
+        <w:rPr>
+          <w:sz w:val="20"/>
+          <w:szCs w:val="20"/>
+          <w:vertAlign w:val="superscript"/>
+        </w:rPr>
+        <w:t>2</w:t>
+      </w:r>
+      <w:r>
+        <w:rPr>
+          <w:sz w:val="20"/>
+          <w:szCs w:val="20"/>
+        </w:rPr>
+        <w:t xml:space="preserve"> (USDA Forest Service, 2013)</w:t>
+      </w:r>
+      <w:r>
+        <w:rPr>
+          <w:sz w:val="20"/>
+          <w:szCs w:val="20"/>
+        </w:rPr>
+        <w:t>.</w:t>
+      </w:r>
+      <w:r>
+        <w:rPr>
+          <w:sz w:val="20"/>
+          <w:szCs w:val="20"/>
+        </w:rPr>
+        <w:t xml:space="preserve"> Prior to these two most recent burns, </w:t>
+      </w:r>
+      <w:r>
+        <w:rPr>
+          <w:sz w:val="20"/>
+          <w:szCs w:val="20"/>
+        </w:rPr>
+        <w:t>low severity fires were frequent, occurring approximately every 4.2 years (</w:t>
+      </w:r>
+      <w:proofErr w:type="spellStart"/>
+      <w:r>
+        <w:rPr>
+          <w:sz w:val="20"/>
+          <w:szCs w:val="20"/>
+        </w:rPr>
+        <w:t>Grissino</w:t>
+      </w:r>
+      <w:proofErr w:type="spellEnd"/>
+      <w:r>
+        <w:rPr>
+          <w:sz w:val="20"/>
+          <w:szCs w:val="20"/>
+        </w:rPr>
+        <w:t>-Mayer et al. 1995).</w:t>
+      </w:r>
+      <w:r>
+        <w:rPr>
+          <w:sz w:val="20"/>
+          <w:szCs w:val="20"/>
+        </w:rPr>
+        <w:t xml:space="preserve"> </w:t>
+      </w:r>
+      <w:r>
+        <w:rPr>
+          <w:sz w:val="20"/>
+          <w:szCs w:val="20"/>
+        </w:rPr>
+        <w:t>In SCM, two fires—</w:t>
+      </w:r>
+      <w:r>
+        <w:rPr>
+          <w:sz w:val="20"/>
+          <w:szCs w:val="20"/>
+        </w:rPr>
+        <w:t xml:space="preserve">the 2002 Bullock fire and </w:t>
       </w:r>
       <w:r>
         <w:rPr>
@@ -417,6 +576,13 @@
           <w:szCs w:val="20"/>
         </w:rPr>
         <w:t>, respectively.</w:t>
+      </w:r>
+      <w:r>
+        <w:rPr>
+          <w:sz w:val="20"/>
+          <w:szCs w:val="20"/>
+        </w:rPr>
+        <w:t xml:space="preserve"> </w:t>
       </w:r>
     </w:p>
     <w:p>
@@ -469,7 +635,7 @@
           <w:sz w:val="20"/>
           <w:szCs w:val="20"/>
         </w:rPr>
-        <w:t xml:space="preserve"> sites in both ranges at similar elevations.</w:t>
+        <w:t xml:space="preserve"> sites in both ranges.</w:t>
       </w:r>
       <w:r>
         <w:rPr>
@@ -560,14 +726,7 @@
           <w:sz w:val="20"/>
           <w:szCs w:val="20"/>
         </w:rPr>
-        <w:t xml:space="preserve"> from each sampled tree corresponding to uphill, parallel, and downhill of the tree</w:t>
-      </w:r>
-      <w:r>
-        <w:rPr>
-          <w:sz w:val="20"/>
-          <w:szCs w:val="20"/>
-        </w:rPr>
-        <w:t xml:space="preserve"> (SCM: 72 root cores; PM: 60 root cores).</w:t>
+        <w:t xml:space="preserve"> from each sampled tree corresponding to uphill, parallel, and downhill of the tree (SCM: 72 root cores; PM: 60 root cores).</w:t>
       </w:r>
       <w:r>
         <w:rPr>
@@ -599,7 +758,15 @@
           <w:sz w:val="20"/>
           <w:szCs w:val="20"/>
         </w:rPr>
-        <w:t xml:space="preserve">Roots were gently cleaned with tap water over a 2 mm sieve. Root tips with evidence of EM fungal colonization were examined under a dissecting microscope. When cores were obtained from mixed forests (pine-oak woodlands and pine-Douglas fir forests; Table I), we used morphological and genetic evaluations to confirm the species identity of roots. </w:t>
+        <w:t xml:space="preserve">Roots were gently cleaned with tap water over a 2 mm sieve. Root tips with evidence of EM fungal colonization were examined under a dissecting microscope. When cores were obtained from mixed forests (pine-oak woodlands and pine-Douglas fir forests; Table I), we used morphological and genetic evaluations to confirm the </w:t>
+      </w:r>
+      <w:r>
+        <w:rPr>
+          <w:sz w:val="20"/>
+          <w:szCs w:val="20"/>
+        </w:rPr>
+        <w:lastRenderedPageBreak/>
+        <w:t xml:space="preserve">species identity of roots. </w:t>
       </w:r>
       <w:proofErr w:type="spellStart"/>
       <w:r>
@@ -714,7 +881,6 @@
           <w:sz w:val="20"/>
           <w:szCs w:val="20"/>
         </w:rPr>
-        <w:lastRenderedPageBreak/>
         <w:t>menziesii</w:t>
       </w:r>
       <w:proofErr w:type="spellEnd"/>
@@ -770,16 +936,7 @@
           <w:sz w:val="20"/>
           <w:szCs w:val="20"/>
         </w:rPr>
-        <w:t>leaves was used as a po</w:t>
-      </w:r>
-      <w:bookmarkStart w:id="0" w:name="_GoBack"/>
-      <w:bookmarkEnd w:id="0"/>
-      <w:r>
-        <w:rPr>
-          <w:sz w:val="20"/>
-          <w:szCs w:val="20"/>
-        </w:rPr>
-        <w:t>sitive control.</w:t>
+        <w:t>leaves was used as a positive control.</w:t>
       </w:r>
     </w:p>
     <w:p>
@@ -826,23 +983,7 @@
           <w:sz w:val="20"/>
           <w:szCs w:val="20"/>
         </w:rPr>
-        <w:t xml:space="preserve"> to </w:t>
-      </w:r>
-      <w:proofErr w:type="spellStart"/>
-      <w:r>
-        <w:rPr>
-          <w:sz w:val="20"/>
-          <w:szCs w:val="20"/>
-        </w:rPr>
-        <w:t>morphotypes</w:t>
-      </w:r>
-      <w:proofErr w:type="spellEnd"/>
-      <w:r>
-        <w:rPr>
-          <w:sz w:val="20"/>
-          <w:szCs w:val="20"/>
-        </w:rPr>
-        <w:t xml:space="preserve"> based on physical characteristics of the EM mantle. The number of live root tips per morphotype was recorded for each soil core. One or two representative tips of each morphotype per core were chosen haphazardly for DNA extraction. All other root tips were stored in </w:t>
+        <w:t xml:space="preserve"> to morphotypes based on physical characteristics of the EM mantle. The number of live root tips per morphotype was recorded for each soil core. One or two representative tips of each morphotype per core were chosen haphazardly for DNA extraction. All other root tips were stored in </w:t>
       </w:r>
       <w:proofErr w:type="spellStart"/>
       <w:r>
@@ -957,6 +1098,38 @@
           <w:szCs w:val="20"/>
         </w:rPr>
       </w:pPr>
+      <w:r>
+        <w:rPr>
+          <w:sz w:val="20"/>
+          <w:szCs w:val="20"/>
+        </w:rPr>
+        <w:t xml:space="preserve">Soil cores were collected from three trees per site (total 24 soil cores, 12 per range) and sent to </w:t>
+      </w:r>
+      <w:proofErr w:type="spellStart"/>
+      <w:r>
+        <w:rPr>
+          <w:sz w:val="20"/>
+          <w:szCs w:val="20"/>
+        </w:rPr>
+        <w:t>Motzz</w:t>
+      </w:r>
+      <w:proofErr w:type="spellEnd"/>
+      <w:r>
+        <w:rPr>
+          <w:sz w:val="20"/>
+          <w:szCs w:val="20"/>
+        </w:rPr>
+        <w:t xml:space="preserve"> Laboratories for complete soil analyses</w:t>
+      </w:r>
+      <w:r>
+        <w:rPr>
+          <w:sz w:val="20"/>
+          <w:szCs w:val="20"/>
+        </w:rPr>
+        <w:t xml:space="preserve">. </w:t>
+      </w:r>
+      <w:bookmarkStart w:id="1" w:name="_GoBack"/>
+      <w:bookmarkEnd w:id="1"/>
     </w:p>
     <w:p>
       <w:pPr>
@@ -966,36 +1139,6 @@
           <w:szCs w:val="20"/>
         </w:rPr>
       </w:pPr>
-      <w:r>
-        <w:rPr>
-          <w:sz w:val="20"/>
-          <w:szCs w:val="20"/>
-        </w:rPr>
-        <w:t xml:space="preserve">Soil cores were collected from three trees per site (total 24 soil cores, 12 per range) and sent to </w:t>
-      </w:r>
-      <w:proofErr w:type="spellStart"/>
-      <w:r>
-        <w:rPr>
-          <w:sz w:val="20"/>
-          <w:szCs w:val="20"/>
-        </w:rPr>
-        <w:t>Motzz</w:t>
-      </w:r>
-      <w:proofErr w:type="spellEnd"/>
-      <w:r>
-        <w:rPr>
-          <w:sz w:val="20"/>
-          <w:szCs w:val="20"/>
-        </w:rPr>
-        <w:t xml:space="preserve"> Laboratories for complete soil analyses</w:t>
-      </w:r>
-      <w:r>
-        <w:rPr>
-          <w:sz w:val="20"/>
-          <w:szCs w:val="20"/>
-        </w:rPr>
-        <w:t xml:space="preserve">. </w:t>
-      </w:r>
     </w:p>
     <w:sectPr>
       <w:pgSz w:w="12240" w:h="15840"/>
@@ -1006,6 +1149,49 @@
     </w:sectPr>
   </w:body>
 </w:document>
+</file>
+
+<file path=word/comments.xml><?xml version="1.0" encoding="utf-8"?>
+<w:comments xmlns:wpc="http://schemas.microsoft.com/office/word/2010/wordprocessingCanvas" xmlns:mo="http://schemas.microsoft.com/office/mac/office/2008/main" xmlns:mc="http://schemas.openxmlformats.org/markup-compatibility/2006" xmlns:mv="urn:schemas-microsoft-com:mac:vml" xmlns:o="urn:schemas-microsoft-com:office:office" xmlns:r="http://schemas.openxmlformats.org/officeDocument/2006/relationships" xmlns:m="http://schemas.openxmlformats.org/officeDocument/2006/math" xmlns:v="urn:schemas-microsoft-com:vml" xmlns:wp14="http://schemas.microsoft.com/office/word/2010/wordprocessingDrawing" xmlns:wp="http://schemas.openxmlformats.org/drawingml/2006/wordprocessingDrawing" xmlns:w10="urn:schemas-microsoft-com:office:word" xmlns:w="http://schemas.openxmlformats.org/wordprocessingml/2006/main" xmlns:w14="http://schemas.microsoft.com/office/word/2010/wordml" xmlns:w15="http://schemas.microsoft.com/office/word/2012/wordml" xmlns:wpg="http://schemas.microsoft.com/office/word/2010/wordprocessingGroup" xmlns:wpi="http://schemas.microsoft.com/office/word/2010/wordprocessingInk" xmlns:wne="http://schemas.microsoft.com/office/word/2006/wordml" xmlns:wps="http://schemas.microsoft.com/office/word/2010/wordprocessingShape" mc:Ignorable="w14 w15 wp14">
+  <w:comment w:id="0" w:author="Microsoft Office User" w:date="2017-11-06T09:33:00Z" w:initials="Office">
+    <w:p>
+      <w:pPr>
+        <w:pStyle w:val="CommentText"/>
+      </w:pPr>
+      <w:r>
+        <w:rPr>
+          <w:rStyle w:val="CommentReference"/>
+        </w:rPr>
+        <w:annotationRef/>
+      </w:r>
+      <w:r>
+        <w:t xml:space="preserve">Search for studies on both </w:t>
+      </w:r>
+      <w:proofErr w:type="spellStart"/>
+      <w:r>
+        <w:t>Pinaleno</w:t>
+      </w:r>
+      <w:proofErr w:type="spellEnd"/>
+      <w:r>
+        <w:t xml:space="preserve"> and SCM</w:t>
+      </w:r>
+    </w:p>
+  </w:comment>
+</w:comments>
+</file>
+
+<file path=word/commentsExtended.xml><?xml version="1.0" encoding="utf-8"?>
+<w15:commentsEx xmlns:wpc="http://schemas.microsoft.com/office/word/2010/wordprocessingCanvas" xmlns:mo="http://schemas.microsoft.com/office/mac/office/2008/main" xmlns:mc="http://schemas.openxmlformats.org/markup-compatibility/2006" xmlns:mv="urn:schemas-microsoft-com:mac:vml" xmlns:o="urn:schemas-microsoft-com:office:office" xmlns:r="http://schemas.openxmlformats.org/officeDocument/2006/relationships" xmlns:m="http://schemas.openxmlformats.org/officeDocument/2006/math" xmlns:v="urn:schemas-microsoft-com:vml" xmlns:wp14="http://schemas.microsoft.com/office/word/2010/wordprocessingDrawing" xmlns:wp="http://schemas.openxmlformats.org/drawingml/2006/wordprocessingDrawing" xmlns:w10="urn:schemas-microsoft-com:office:word" xmlns:w="http://schemas.openxmlformats.org/wordprocessingml/2006/main" xmlns:w14="http://schemas.microsoft.com/office/word/2010/wordml" xmlns:w15="http://schemas.microsoft.com/office/word/2012/wordml" xmlns:wpg="http://schemas.microsoft.com/office/word/2010/wordprocessingGroup" xmlns:wpi="http://schemas.microsoft.com/office/word/2010/wordprocessingInk" xmlns:wne="http://schemas.microsoft.com/office/word/2006/wordml" xmlns:wps="http://schemas.microsoft.com/office/word/2010/wordprocessingShape" mc:Ignorable="w14 w15 wp14">
+  <w15:commentEx w15:paraId="21D2C1B6" w15:done="0"/>
+</w15:commentsEx>
+</file>
+
+<file path=word/people.xml><?xml version="1.0" encoding="utf-8"?>
+<w15:people xmlns:wpc="http://schemas.microsoft.com/office/word/2010/wordprocessingCanvas" xmlns:mo="http://schemas.microsoft.com/office/mac/office/2008/main" xmlns:mc="http://schemas.openxmlformats.org/markup-compatibility/2006" xmlns:mv="urn:schemas-microsoft-com:mac:vml" xmlns:o="urn:schemas-microsoft-com:office:office" xmlns:r="http://schemas.openxmlformats.org/officeDocument/2006/relationships" xmlns:m="http://schemas.openxmlformats.org/officeDocument/2006/math" xmlns:v="urn:schemas-microsoft-com:vml" xmlns:wp14="http://schemas.microsoft.com/office/word/2010/wordprocessingDrawing" xmlns:wp="http://schemas.openxmlformats.org/drawingml/2006/wordprocessingDrawing" xmlns:w10="urn:schemas-microsoft-com:office:word" xmlns:w="http://schemas.openxmlformats.org/wordprocessingml/2006/main" xmlns:w14="http://schemas.microsoft.com/office/word/2010/wordml" xmlns:w15="http://schemas.microsoft.com/office/word/2012/wordml" xmlns:wpg="http://schemas.microsoft.com/office/word/2010/wordprocessingGroup" xmlns:wpi="http://schemas.microsoft.com/office/word/2010/wordprocessingInk" xmlns:wne="http://schemas.microsoft.com/office/word/2006/wordml" xmlns:wps="http://schemas.microsoft.com/office/word/2010/wordprocessingShape" mc:Ignorable="w14 w15 wp14">
+  <w15:person w15:author="Microsoft Office User">
+    <w15:presenceInfo w15:providerId="None" w15:userId="Microsoft Office User"/>
+  </w15:person>
+</w15:people>
 </file>
 
 <file path=word/styles.xml><?xml version="1.0" encoding="utf-8"?>
@@ -1412,6 +1598,7 @@
   <w:style w:type="character" w:default="1" w:styleId="DefaultParagraphFont">
     <w:name w:val="Default Paragraph Font"/>
     <w:uiPriority w:val="1"/>
+    <w:semiHidden/>
     <w:unhideWhenUsed/>
   </w:style>
   <w:style w:type="table" w:default="1" w:styleId="TableNormal">

</xml_diff>